<commit_message>
update 5, 6, 11.2
</commit_message>
<xml_diff>
--- a/4) Verification/11.2 ValidationTesting_baseline.docx
+++ b/4) Verification/11.2 ValidationTesting_baseline.docx
@@ -4,7 +4,7 @@
   <w:body>
     <w:p>
       <w:pPr>
-        <w:pStyle w:val="Ttulo2"/>
+        <w:pStyle w:val="Heading2"/>
         <w:numPr>
           <w:ilvl w:val="1"/>
           <w:numId w:val="2"/>
@@ -31,788 +31,74 @@
     <w:p>
       <w:pPr>
         <w:jc w:val="both"/>
-        <w:rPr>
-          <w:lang w:val="en-US"/>
-        </w:rPr>
-      </w:pPr>
-      <w:r>
-        <w:rPr>
-          <w:lang w:val="en-US"/>
-        </w:rPr>
-        <w:t xml:space="preserve">Como </w:t>
-      </w:r>
-      <w:proofErr w:type="spellStart"/>
-      <w:r>
-        <w:rPr>
-          <w:lang w:val="en-US"/>
-        </w:rPr>
-        <w:t>prueba</w:t>
-      </w:r>
-      <w:proofErr w:type="spellEnd"/>
-      <w:r>
-        <w:rPr>
-          <w:lang w:val="en-US"/>
-        </w:rPr>
-        <w:t xml:space="preserve"> de </w:t>
-      </w:r>
-      <w:proofErr w:type="spellStart"/>
-      <w:r>
-        <w:rPr>
-          <w:lang w:val="en-US"/>
-        </w:rPr>
-        <w:t>validacion</w:t>
-      </w:r>
-      <w:proofErr w:type="spellEnd"/>
-      <w:r>
-        <w:rPr>
-          <w:lang w:val="en-US"/>
-        </w:rPr>
-        <w:t xml:space="preserve"> del </w:t>
-      </w:r>
-      <w:proofErr w:type="spellStart"/>
-      <w:r>
-        <w:rPr>
-          <w:lang w:val="en-US"/>
-        </w:rPr>
-        <w:t>proyecto</w:t>
-      </w:r>
-      <w:proofErr w:type="spellEnd"/>
-      <w:r>
-        <w:rPr>
-          <w:lang w:val="en-US"/>
-        </w:rPr>
-        <w:t xml:space="preserve"> se </w:t>
-      </w:r>
-      <w:proofErr w:type="spellStart"/>
-      <w:r>
-        <w:rPr>
-          <w:lang w:val="en-US"/>
-        </w:rPr>
-        <w:t>prosiguió</w:t>
-      </w:r>
-      <w:proofErr w:type="spellEnd"/>
-      <w:r>
-        <w:rPr>
-          <w:lang w:val="en-US"/>
-        </w:rPr>
-        <w:t xml:space="preserve"> a </w:t>
-      </w:r>
-      <w:proofErr w:type="spellStart"/>
-      <w:r>
-        <w:rPr>
-          <w:lang w:val="en-US"/>
-        </w:rPr>
-        <w:t>poner</w:t>
-      </w:r>
-      <w:proofErr w:type="spellEnd"/>
-      <w:r>
-        <w:rPr>
-          <w:lang w:val="en-US"/>
-        </w:rPr>
-        <w:t xml:space="preserve"> </w:t>
-      </w:r>
-      <w:proofErr w:type="spellStart"/>
-      <w:r>
-        <w:rPr>
-          <w:lang w:val="en-US"/>
-        </w:rPr>
-        <w:t>en</w:t>
-      </w:r>
-      <w:proofErr w:type="spellEnd"/>
-      <w:r>
-        <w:rPr>
-          <w:lang w:val="en-US"/>
-        </w:rPr>
-        <w:t xml:space="preserve"> </w:t>
-      </w:r>
-      <w:proofErr w:type="spellStart"/>
-      <w:r>
-        <w:rPr>
-          <w:lang w:val="en-US"/>
-        </w:rPr>
-        <w:t>funcionamiento</w:t>
-      </w:r>
-      <w:proofErr w:type="spellEnd"/>
-      <w:r>
-        <w:rPr>
-          <w:lang w:val="en-US"/>
-        </w:rPr>
-        <w:t xml:space="preserve"> el </w:t>
-      </w:r>
-      <w:proofErr w:type="spellStart"/>
-      <w:r>
-        <w:rPr>
-          <w:lang w:val="en-US"/>
-        </w:rPr>
-        <w:t>sistema</w:t>
-      </w:r>
-      <w:proofErr w:type="spellEnd"/>
-      <w:r>
-        <w:rPr>
-          <w:lang w:val="en-US"/>
-        </w:rPr>
-        <w:t xml:space="preserve"> con </w:t>
-      </w:r>
-      <w:proofErr w:type="spellStart"/>
-      <w:r>
-        <w:rPr>
-          <w:lang w:val="en-US"/>
-        </w:rPr>
-        <w:t>distintos</w:t>
-      </w:r>
-      <w:proofErr w:type="spellEnd"/>
-      <w:r>
-        <w:rPr>
-          <w:lang w:val="en-US"/>
-        </w:rPr>
-        <w:t xml:space="preserve"> </w:t>
-      </w:r>
-      <w:proofErr w:type="spellStart"/>
-      <w:r>
-        <w:rPr>
-          <w:lang w:val="en-US"/>
-        </w:rPr>
-        <w:t>valores</w:t>
-      </w:r>
-      <w:proofErr w:type="spellEnd"/>
-      <w:r>
-        <w:rPr>
-          <w:lang w:val="en-US"/>
-        </w:rPr>
-        <w:t xml:space="preserve"> de </w:t>
-      </w:r>
-      <w:proofErr w:type="spellStart"/>
-      <w:r>
-        <w:rPr>
-          <w:lang w:val="en-US"/>
-        </w:rPr>
-        <w:t>referencia</w:t>
-      </w:r>
-      <w:proofErr w:type="spellEnd"/>
-      <w:r>
-        <w:rPr>
-          <w:lang w:val="en-US"/>
-        </w:rPr>
-        <w:t xml:space="preserve"> y </w:t>
-      </w:r>
-      <w:proofErr w:type="spellStart"/>
-      <w:r>
-        <w:rPr>
-          <w:lang w:val="en-US"/>
-        </w:rPr>
-        <w:t>observar</w:t>
-      </w:r>
-      <w:proofErr w:type="spellEnd"/>
-      <w:r>
-        <w:rPr>
-          <w:lang w:val="en-US"/>
-        </w:rPr>
-        <w:t xml:space="preserve"> </w:t>
-      </w:r>
-      <w:proofErr w:type="spellStart"/>
-      <w:r>
-        <w:rPr>
-          <w:lang w:val="en-US"/>
-        </w:rPr>
-        <w:t>su</w:t>
-      </w:r>
-      <w:proofErr w:type="spellEnd"/>
-      <w:r>
-        <w:rPr>
-          <w:lang w:val="en-US"/>
-        </w:rPr>
-        <w:t xml:space="preserve"> </w:t>
-      </w:r>
-      <w:proofErr w:type="spellStart"/>
-      <w:r>
-        <w:rPr>
-          <w:lang w:val="en-US"/>
-        </w:rPr>
-        <w:t>comportamiento</w:t>
-      </w:r>
-      <w:proofErr w:type="spellEnd"/>
-      <w:r>
-        <w:rPr>
-          <w:lang w:val="en-US"/>
-        </w:rPr>
-        <w:t xml:space="preserve">, </w:t>
-      </w:r>
-      <w:proofErr w:type="spellStart"/>
-      <w:r>
-        <w:rPr>
-          <w:lang w:val="en-US"/>
-        </w:rPr>
-        <w:t>midiendo</w:t>
-      </w:r>
-      <w:proofErr w:type="spellEnd"/>
-      <w:r>
-        <w:rPr>
-          <w:lang w:val="en-US"/>
-        </w:rPr>
-        <w:t xml:space="preserve"> </w:t>
-      </w:r>
-      <w:proofErr w:type="spellStart"/>
-      <w:r>
-        <w:rPr>
-          <w:lang w:val="en-US"/>
-        </w:rPr>
-        <w:t>constantemente</w:t>
-      </w:r>
-      <w:proofErr w:type="spellEnd"/>
-      <w:r>
-        <w:rPr>
-          <w:lang w:val="en-US"/>
-        </w:rPr>
-        <w:t xml:space="preserve"> los </w:t>
-      </w:r>
-      <w:proofErr w:type="spellStart"/>
-      <w:r>
-        <w:rPr>
-          <w:lang w:val="en-US"/>
-        </w:rPr>
-        <w:t>valores</w:t>
-      </w:r>
-      <w:proofErr w:type="spellEnd"/>
-      <w:r>
-        <w:rPr>
-          <w:lang w:val="en-US"/>
-        </w:rPr>
-        <w:t xml:space="preserve"> </w:t>
-      </w:r>
-      <w:proofErr w:type="spellStart"/>
-      <w:r>
-        <w:rPr>
-          <w:lang w:val="en-US"/>
-        </w:rPr>
-        <w:t>indicados</w:t>
-      </w:r>
-      <w:proofErr w:type="spellEnd"/>
-      <w:r>
-        <w:rPr>
-          <w:lang w:val="en-US"/>
-        </w:rPr>
-        <w:t xml:space="preserve"> </w:t>
-      </w:r>
-      <w:proofErr w:type="spellStart"/>
-      <w:r>
-        <w:rPr>
-          <w:lang w:val="en-US"/>
-        </w:rPr>
-        <w:t>en</w:t>
-      </w:r>
-      <w:proofErr w:type="spellEnd"/>
-      <w:r>
-        <w:rPr>
-          <w:lang w:val="en-US"/>
-        </w:rPr>
-        <w:t xml:space="preserve"> el </w:t>
-      </w:r>
-      <w:proofErr w:type="spellStart"/>
-      <w:r>
-        <w:rPr>
-          <w:lang w:val="en-US"/>
-        </w:rPr>
-        <w:t>osciloscopio</w:t>
-      </w:r>
-      <w:proofErr w:type="spellEnd"/>
-      <w:r>
-        <w:rPr>
-          <w:lang w:val="en-US"/>
-        </w:rPr>
-        <w:t xml:space="preserve"> por la </w:t>
-      </w:r>
-      <w:proofErr w:type="spellStart"/>
-      <w:r>
-        <w:rPr>
-          <w:lang w:val="en-US"/>
-        </w:rPr>
-        <w:t>señal</w:t>
-      </w:r>
-      <w:proofErr w:type="spellEnd"/>
-      <w:r>
-        <w:rPr>
-          <w:lang w:val="en-US"/>
-        </w:rPr>
-        <w:t xml:space="preserve"> del sensor Hall, </w:t>
-      </w:r>
-      <w:proofErr w:type="spellStart"/>
-      <w:r>
-        <w:rPr>
-          <w:lang w:val="en-US"/>
-        </w:rPr>
-        <w:t>asi</w:t>
-      </w:r>
-      <w:proofErr w:type="spellEnd"/>
-      <w:r>
-        <w:rPr>
-          <w:lang w:val="en-US"/>
-        </w:rPr>
-        <w:t xml:space="preserve"> </w:t>
-      </w:r>
-      <w:proofErr w:type="spellStart"/>
-      <w:r>
-        <w:rPr>
-          <w:lang w:val="en-US"/>
-        </w:rPr>
-        <w:t>como</w:t>
-      </w:r>
-      <w:proofErr w:type="spellEnd"/>
-      <w:r>
-        <w:rPr>
-          <w:lang w:val="en-US"/>
-        </w:rPr>
-        <w:t xml:space="preserve"> </w:t>
-      </w:r>
-      <w:proofErr w:type="spellStart"/>
-      <w:r>
-        <w:rPr>
-          <w:lang w:val="en-US"/>
-        </w:rPr>
-        <w:t>verificando</w:t>
-      </w:r>
-      <w:proofErr w:type="spellEnd"/>
-      <w:r>
-        <w:rPr>
-          <w:lang w:val="en-US"/>
-        </w:rPr>
-        <w:t xml:space="preserve">, con las </w:t>
-      </w:r>
-      <w:proofErr w:type="spellStart"/>
-      <w:r>
-        <w:rPr>
-          <w:lang w:val="en-US"/>
-        </w:rPr>
-        <w:t>herramientas</w:t>
-      </w:r>
-      <w:proofErr w:type="spellEnd"/>
-      <w:r>
-        <w:rPr>
-          <w:lang w:val="en-US"/>
-        </w:rPr>
-        <w:t xml:space="preserve"> de </w:t>
-      </w:r>
-      <w:proofErr w:type="spellStart"/>
-      <w:r>
-        <w:rPr>
-          <w:lang w:val="en-US"/>
-        </w:rPr>
-        <w:t>depuracion</w:t>
-      </w:r>
-      <w:proofErr w:type="spellEnd"/>
-      <w:r>
-        <w:rPr>
-          <w:lang w:val="en-US"/>
-        </w:rPr>
-        <w:t xml:space="preserve">, los </w:t>
-      </w:r>
-      <w:proofErr w:type="spellStart"/>
-      <w:r>
-        <w:rPr>
-          <w:lang w:val="en-US"/>
-        </w:rPr>
-        <w:t>valores</w:t>
-      </w:r>
-      <w:proofErr w:type="spellEnd"/>
-      <w:r>
-        <w:rPr>
-          <w:lang w:val="en-US"/>
-        </w:rPr>
-        <w:t xml:space="preserve"> de </w:t>
-      </w:r>
-      <w:proofErr w:type="spellStart"/>
-      <w:r>
-        <w:rPr>
-          <w:lang w:val="en-US"/>
-        </w:rPr>
-        <w:t>velocidad</w:t>
-      </w:r>
-      <w:proofErr w:type="spellEnd"/>
-      <w:r>
-        <w:rPr>
-          <w:lang w:val="en-US"/>
-        </w:rPr>
-        <w:t xml:space="preserve"> </w:t>
-      </w:r>
-      <w:proofErr w:type="spellStart"/>
-      <w:r>
-        <w:rPr>
-          <w:lang w:val="en-US"/>
-        </w:rPr>
-        <w:t>calculados</w:t>
-      </w:r>
-      <w:proofErr w:type="spellEnd"/>
-      <w:r>
-        <w:rPr>
-          <w:lang w:val="en-US"/>
-        </w:rPr>
-        <w:t xml:space="preserve">, y el control </w:t>
-      </w:r>
-      <w:proofErr w:type="spellStart"/>
-      <w:r>
-        <w:rPr>
-          <w:lang w:val="en-US"/>
-        </w:rPr>
-        <w:t>automatico</w:t>
-      </w:r>
-      <w:proofErr w:type="spellEnd"/>
-      <w:r>
-        <w:rPr>
-          <w:lang w:val="en-US"/>
-        </w:rPr>
-        <w:t xml:space="preserve">, y </w:t>
-      </w:r>
-      <w:proofErr w:type="spellStart"/>
-      <w:r>
-        <w:rPr>
-          <w:lang w:val="en-US"/>
-        </w:rPr>
-        <w:t>observando</w:t>
-      </w:r>
-      <w:proofErr w:type="spellEnd"/>
-      <w:r>
-        <w:rPr>
-          <w:lang w:val="en-US"/>
-        </w:rPr>
-        <w:t xml:space="preserve"> los </w:t>
-      </w:r>
-      <w:proofErr w:type="spellStart"/>
-      <w:r>
-        <w:rPr>
-          <w:lang w:val="en-US"/>
-        </w:rPr>
-        <w:t>desplegados</w:t>
-      </w:r>
-      <w:proofErr w:type="spellEnd"/>
-      <w:r>
-        <w:rPr>
-          <w:lang w:val="en-US"/>
-        </w:rPr>
-        <w:t xml:space="preserve"> </w:t>
-      </w:r>
-      <w:proofErr w:type="spellStart"/>
-      <w:r>
-        <w:rPr>
-          <w:lang w:val="en-US"/>
-        </w:rPr>
-        <w:t>en</w:t>
-      </w:r>
-      <w:proofErr w:type="spellEnd"/>
-      <w:r>
-        <w:rPr>
-          <w:lang w:val="en-US"/>
-        </w:rPr>
-        <w:t xml:space="preserve"> la </w:t>
-      </w:r>
-      <w:proofErr w:type="spellStart"/>
-      <w:r>
-        <w:rPr>
-          <w:lang w:val="en-US"/>
-        </w:rPr>
-        <w:t>pantalla</w:t>
-      </w:r>
-      <w:proofErr w:type="spellEnd"/>
-      <w:r>
-        <w:rPr>
-          <w:lang w:val="en-US"/>
-        </w:rPr>
-        <w:t xml:space="preserve"> LCD. </w:t>
+      </w:pPr>
+      <w:r>
+        <w:t xml:space="preserve">Como prueba de </w:t>
+      </w:r>
+      <w:r>
+        <w:t>validación</w:t>
+      </w:r>
+      <w:r>
+        <w:t xml:space="preserve"> del proyecto se prosiguió a poner en funcionamiento el sistema con distintos valores de referencia y observar su comportamiento, midiendo constantemente los valores indicados en el osciloscopio por la señal del sensor Hall, </w:t>
+      </w:r>
+      <w:r>
+        <w:t>así</w:t>
+      </w:r>
+      <w:r>
+        <w:t xml:space="preserve"> como verificando, con las herramientas de </w:t>
+      </w:r>
+      <w:r>
+        <w:t>depuración</w:t>
+      </w:r>
+      <w:r>
+        <w:t xml:space="preserve">, los valores de velocidad calculados, y el control </w:t>
+      </w:r>
+      <w:r>
+        <w:t>automático</w:t>
+      </w:r>
+      <w:r>
+        <w:t xml:space="preserve">, y observando los desplegados en la pantalla LCD. </w:t>
+      </w:r>
+    </w:p>
+    <w:p>
+      <w:pPr>
+        <w:jc w:val="both"/>
+      </w:pPr>
+      <w:r>
+        <w:t xml:space="preserve">Al final se </w:t>
+      </w:r>
+      <w:r>
+        <w:t>concluyó</w:t>
+      </w:r>
+      <w:r>
+        <w:t xml:space="preserve"> que debido a la </w:t>
+      </w:r>
+      <w:r>
+        <w:t>implementación</w:t>
+      </w:r>
+      <w:r>
+        <w:t xml:space="preserve"> de pruebas de unidad en cada </w:t>
+      </w:r>
+      <w:r>
+        <w:t>módulo</w:t>
+      </w:r>
+      <w:r>
+        <w:t xml:space="preserve"> se corrigieron una gran cantidad de errores en etapas tempranas de desarrollo y con esto las integraciones de </w:t>
+      </w:r>
+      <w:r>
+        <w:t>módulos</w:t>
+      </w:r>
+      <w:r>
+        <w:t xml:space="preserve"> resultaron con una mayor fluidez y </w:t>
+      </w:r>
+      <w:r>
+        <w:t>optimización</w:t>
+      </w:r>
+      <w:r>
+        <w:t>.</w:t>
       </w:r>
       <w:bookmarkStart w:id="1" w:name="_GoBack"/>
       <w:bookmarkEnd w:id="1"/>
-    </w:p>
-    <w:p>
-      <w:pPr>
-        <w:jc w:val="both"/>
-        <w:rPr>
-          <w:lang w:val="en-US"/>
-        </w:rPr>
-      </w:pPr>
-      <w:r>
-        <w:rPr>
-          <w:lang w:val="en-US"/>
-        </w:rPr>
-        <w:t xml:space="preserve">Al final se </w:t>
-      </w:r>
-      <w:proofErr w:type="spellStart"/>
-      <w:r>
-        <w:rPr>
-          <w:lang w:val="en-US"/>
-        </w:rPr>
-        <w:t>concluyo</w:t>
-      </w:r>
-      <w:proofErr w:type="spellEnd"/>
-      <w:r>
-        <w:rPr>
-          <w:lang w:val="en-US"/>
-        </w:rPr>
-        <w:t xml:space="preserve"> que </w:t>
-      </w:r>
-      <w:proofErr w:type="spellStart"/>
-      <w:r>
-        <w:rPr>
-          <w:lang w:val="en-US"/>
-        </w:rPr>
-        <w:t>debido</w:t>
-      </w:r>
-      <w:proofErr w:type="spellEnd"/>
-      <w:r>
-        <w:rPr>
-          <w:lang w:val="en-US"/>
-        </w:rPr>
-        <w:t xml:space="preserve"> a la </w:t>
-      </w:r>
-      <w:proofErr w:type="spellStart"/>
-      <w:r>
-        <w:rPr>
-          <w:lang w:val="en-US"/>
-        </w:rPr>
-        <w:t>implementacion</w:t>
-      </w:r>
-      <w:proofErr w:type="spellEnd"/>
-      <w:r>
-        <w:rPr>
-          <w:lang w:val="en-US"/>
-        </w:rPr>
-        <w:t xml:space="preserve"> de </w:t>
-      </w:r>
-      <w:proofErr w:type="spellStart"/>
-      <w:r>
-        <w:rPr>
-          <w:lang w:val="en-US"/>
-        </w:rPr>
-        <w:t>pruebas</w:t>
-      </w:r>
-      <w:proofErr w:type="spellEnd"/>
-      <w:r>
-        <w:rPr>
-          <w:lang w:val="en-US"/>
-        </w:rPr>
-        <w:t xml:space="preserve"> de </w:t>
-      </w:r>
-      <w:proofErr w:type="spellStart"/>
-      <w:r>
-        <w:rPr>
-          <w:lang w:val="en-US"/>
-        </w:rPr>
-        <w:t>unidad</w:t>
-      </w:r>
-      <w:proofErr w:type="spellEnd"/>
-      <w:r>
-        <w:rPr>
-          <w:lang w:val="en-US"/>
-        </w:rPr>
-        <w:t xml:space="preserve"> </w:t>
-      </w:r>
-      <w:proofErr w:type="spellStart"/>
-      <w:r>
-        <w:rPr>
-          <w:lang w:val="en-US"/>
-        </w:rPr>
-        <w:t>en</w:t>
-      </w:r>
-      <w:proofErr w:type="spellEnd"/>
-      <w:r>
-        <w:rPr>
-          <w:lang w:val="en-US"/>
-        </w:rPr>
-        <w:t xml:space="preserve"> </w:t>
-      </w:r>
-      <w:proofErr w:type="spellStart"/>
-      <w:r>
-        <w:rPr>
-          <w:lang w:val="en-US"/>
-        </w:rPr>
-        <w:t>cada</w:t>
-      </w:r>
-      <w:proofErr w:type="spellEnd"/>
-      <w:r>
-        <w:rPr>
-          <w:lang w:val="en-US"/>
-        </w:rPr>
-        <w:t xml:space="preserve"> modulo se </w:t>
-      </w:r>
-      <w:proofErr w:type="spellStart"/>
-      <w:r>
-        <w:rPr>
-          <w:lang w:val="en-US"/>
-        </w:rPr>
-        <w:t>corrigieron</w:t>
-      </w:r>
-      <w:proofErr w:type="spellEnd"/>
-      <w:r>
-        <w:rPr>
-          <w:lang w:val="en-US"/>
-        </w:rPr>
-        <w:t xml:space="preserve"> una gran </w:t>
-      </w:r>
-      <w:proofErr w:type="spellStart"/>
-      <w:r>
-        <w:rPr>
-          <w:lang w:val="en-US"/>
-        </w:rPr>
-        <w:t>cantidad</w:t>
-      </w:r>
-      <w:proofErr w:type="spellEnd"/>
-      <w:r>
-        <w:rPr>
-          <w:lang w:val="en-US"/>
-        </w:rPr>
-        <w:t xml:space="preserve"> de </w:t>
-      </w:r>
-      <w:proofErr w:type="spellStart"/>
-      <w:r>
-        <w:rPr>
-          <w:lang w:val="en-US"/>
-        </w:rPr>
-        <w:t>errores</w:t>
-      </w:r>
-      <w:proofErr w:type="spellEnd"/>
-      <w:r>
-        <w:rPr>
-          <w:lang w:val="en-US"/>
-        </w:rPr>
-        <w:t xml:space="preserve"> </w:t>
-      </w:r>
-      <w:proofErr w:type="spellStart"/>
-      <w:r>
-        <w:rPr>
-          <w:lang w:val="en-US"/>
-        </w:rPr>
-        <w:t>en</w:t>
-      </w:r>
-      <w:proofErr w:type="spellEnd"/>
-      <w:r>
-        <w:rPr>
-          <w:lang w:val="en-US"/>
-        </w:rPr>
-        <w:t xml:space="preserve"> </w:t>
-      </w:r>
-      <w:proofErr w:type="spellStart"/>
-      <w:r>
-        <w:rPr>
-          <w:lang w:val="en-US"/>
-        </w:rPr>
-        <w:t>etapas</w:t>
-      </w:r>
-      <w:proofErr w:type="spellEnd"/>
-      <w:r>
-        <w:rPr>
-          <w:lang w:val="en-US"/>
-        </w:rPr>
-        <w:t xml:space="preserve"> </w:t>
-      </w:r>
-      <w:proofErr w:type="spellStart"/>
-      <w:r>
-        <w:rPr>
-          <w:lang w:val="en-US"/>
-        </w:rPr>
-        <w:t>tempranas</w:t>
-      </w:r>
-      <w:proofErr w:type="spellEnd"/>
-      <w:r>
-        <w:rPr>
-          <w:lang w:val="en-US"/>
-        </w:rPr>
-        <w:t xml:space="preserve"> de </w:t>
-      </w:r>
-      <w:proofErr w:type="spellStart"/>
-      <w:r>
-        <w:rPr>
-          <w:lang w:val="en-US"/>
-        </w:rPr>
-        <w:t>desarrollo</w:t>
-      </w:r>
-      <w:proofErr w:type="spellEnd"/>
-      <w:r>
-        <w:rPr>
-          <w:lang w:val="en-US"/>
-        </w:rPr>
-        <w:t xml:space="preserve"> y con </w:t>
-      </w:r>
-      <w:proofErr w:type="spellStart"/>
-      <w:r>
-        <w:rPr>
-          <w:lang w:val="en-US"/>
-        </w:rPr>
-        <w:t>esto</w:t>
-      </w:r>
-      <w:proofErr w:type="spellEnd"/>
-      <w:r>
-        <w:rPr>
-          <w:lang w:val="en-US"/>
-        </w:rPr>
-        <w:t xml:space="preserve"> las </w:t>
-      </w:r>
-      <w:proofErr w:type="spellStart"/>
-      <w:r>
-        <w:rPr>
-          <w:lang w:val="en-US"/>
-        </w:rPr>
-        <w:t>integraciones</w:t>
-      </w:r>
-      <w:proofErr w:type="spellEnd"/>
-      <w:r>
-        <w:rPr>
-          <w:lang w:val="en-US"/>
-        </w:rPr>
-        <w:t xml:space="preserve"> de </w:t>
-      </w:r>
-      <w:proofErr w:type="spellStart"/>
-      <w:r>
-        <w:rPr>
-          <w:lang w:val="en-US"/>
-        </w:rPr>
-        <w:t>modulos</w:t>
-      </w:r>
-      <w:proofErr w:type="spellEnd"/>
-      <w:r>
-        <w:rPr>
-          <w:lang w:val="en-US"/>
-        </w:rPr>
-        <w:t xml:space="preserve"> </w:t>
-      </w:r>
-      <w:proofErr w:type="spellStart"/>
-      <w:r>
-        <w:rPr>
-          <w:lang w:val="en-US"/>
-        </w:rPr>
-        <w:t>resultaron</w:t>
-      </w:r>
-      <w:proofErr w:type="spellEnd"/>
-      <w:r>
-        <w:rPr>
-          <w:lang w:val="en-US"/>
-        </w:rPr>
-        <w:t xml:space="preserve"> con una mayor </w:t>
-      </w:r>
-      <w:proofErr w:type="spellStart"/>
-      <w:r>
-        <w:rPr>
-          <w:lang w:val="en-US"/>
-        </w:rPr>
-        <w:t>fluidez</w:t>
-      </w:r>
-      <w:proofErr w:type="spellEnd"/>
-      <w:r>
-        <w:rPr>
-          <w:lang w:val="en-US"/>
-        </w:rPr>
-        <w:t xml:space="preserve"> y </w:t>
-      </w:r>
-      <w:proofErr w:type="spellStart"/>
-      <w:r>
-        <w:rPr>
-          <w:lang w:val="en-US"/>
-        </w:rPr>
-        <w:t>optimizacion</w:t>
-      </w:r>
-      <w:proofErr w:type="spellEnd"/>
-      <w:r>
-        <w:rPr>
-          <w:lang w:val="en-US"/>
-        </w:rPr>
-        <w:t>.</w:t>
-      </w:r>
     </w:p>
     <w:p>
       <w:r>
@@ -1256,6 +542,7 @@
     <w:lsdException w:name="HTML Sample" w:semiHidden="1" w:unhideWhenUsed="1"/>
     <w:lsdException w:name="HTML Typewriter" w:semiHidden="1" w:unhideWhenUsed="1"/>
     <w:lsdException w:name="HTML Variable" w:semiHidden="1" w:unhideWhenUsed="1"/>
+    <w:lsdException w:name="Normal Table" w:semiHidden="1" w:unhideWhenUsed="1"/>
     <w:lsdException w:name="annotation subject" w:semiHidden="1" w:unhideWhenUsed="1"/>
     <w:lsdException w:name="No List" w:semiHidden="1" w:unhideWhenUsed="1"/>
     <w:lsdException w:name="Outline List 1" w:semiHidden="1" w:unhideWhenUsed="1"/>
@@ -1302,8 +589,10 @@
     <w:lsdException w:name="Table Subtle 2" w:semiHidden="1" w:unhideWhenUsed="1"/>
     <w:lsdException w:name="Table Web 1" w:semiHidden="1" w:unhideWhenUsed="1"/>
     <w:lsdException w:name="Table Web 2" w:semiHidden="1" w:unhideWhenUsed="1"/>
+    <w:lsdException w:name="Table Web 3" w:semiHidden="1" w:unhideWhenUsed="1"/>
     <w:lsdException w:name="Balloon Text" w:semiHidden="1" w:unhideWhenUsed="1"/>
     <w:lsdException w:name="Table Grid" w:uiPriority="39"/>
+    <w:lsdException w:name="Table Theme" w:semiHidden="1" w:unhideWhenUsed="1"/>
     <w:lsdException w:name="Placeholder Text" w:semiHidden="1"/>
     <w:lsdException w:name="No Spacing" w:uiPriority="1" w:qFormat="1"/>
     <w:lsdException w:name="Light Shading" w:uiPriority="60"/>
@@ -1529,11 +818,11 @@
     <w:name w:val="Normal"/>
     <w:qFormat/>
   </w:style>
-  <w:style w:type="paragraph" w:styleId="Ttulo2">
+  <w:style w:type="paragraph" w:styleId="Heading2">
     <w:name w:val="heading 2"/>
     <w:basedOn w:val="Normal"/>
     <w:next w:val="Normal"/>
-    <w:link w:val="Ttulo2Car"/>
+    <w:link w:val="Heading2Char"/>
     <w:uiPriority w:val="9"/>
     <w:unhideWhenUsed/>
     <w:qFormat/>
@@ -1552,13 +841,13 @@
       <w:lang w:val="en-US"/>
     </w:rPr>
   </w:style>
-  <w:style w:type="character" w:default="1" w:styleId="Fuentedeprrafopredeter">
+  <w:style w:type="character" w:default="1" w:styleId="DefaultParagraphFont">
     <w:name w:val="Default Paragraph Font"/>
     <w:uiPriority w:val="1"/>
     <w:semiHidden/>
     <w:unhideWhenUsed/>
   </w:style>
-  <w:style w:type="table" w:default="1" w:styleId="Tablanormal">
+  <w:style w:type="table" w:default="1" w:styleId="TableNormal">
     <w:name w:val="Normal Table"/>
     <w:uiPriority w:val="99"/>
     <w:semiHidden/>
@@ -1573,16 +862,16 @@
       </w:tblCellMar>
     </w:tblPr>
   </w:style>
-  <w:style w:type="numbering" w:default="1" w:styleId="Sinlista">
+  <w:style w:type="numbering" w:default="1" w:styleId="NoList">
     <w:name w:val="No List"/>
     <w:uiPriority w:val="99"/>
     <w:semiHidden/>
     <w:unhideWhenUsed/>
   </w:style>
-  <w:style w:type="character" w:customStyle="1" w:styleId="Ttulo2Car">
-    <w:name w:val="Título 2 Car"/>
-    <w:basedOn w:val="Fuentedeprrafopredeter"/>
-    <w:link w:val="Ttulo2"/>
+  <w:style w:type="character" w:customStyle="1" w:styleId="Heading2Char">
+    <w:name w:val="Heading 2 Char"/>
+    <w:basedOn w:val="DefaultParagraphFont"/>
+    <w:link w:val="Heading2"/>
     <w:uiPriority w:val="9"/>
     <w:rsid w:val="00831FBA"/>
     <w:rPr>

</xml_diff>